<commit_message>
docs: Añadir fases de desarrollo
</commit_message>
<xml_diff>
--- a/Documentación Test Técnico.docx
+++ b/Documentación Test Técnico.docx
@@ -479,7 +479,13 @@
     <w:sdt>
       <w:sdtPr>
         <w:rPr>
-          <w:lang w:val="es-ES"/>
+          <w:rFonts w:asciiTheme="minorHAnsi" w:eastAsiaTheme="minorHAnsi" w:hAnsiTheme="minorHAnsi" w:cstheme="minorBidi"/>
+          <w:color w:val="auto"/>
+          <w:kern w:val="2"/>
+          <w:sz w:val="22"/>
+          <w:szCs w:val="22"/>
+          <w:lang w:val="es-ES" w:eastAsia="en-US"/>
+          <w14:ligatures w14:val="standardContextual"/>
         </w:rPr>
         <w:id w:val="1997064103"/>
         <w:docPartObj>
@@ -489,15 +495,8 @@
       </w:sdtPr>
       <w:sdtEndPr>
         <w:rPr>
-          <w:rFonts w:asciiTheme="minorHAnsi" w:eastAsiaTheme="minorHAnsi" w:hAnsiTheme="minorHAnsi" w:cstheme="minorBidi"/>
-          <w:b/>
-          <w:bCs/>
-          <w:color w:val="auto"/>
-          <w:kern w:val="2"/>
-          <w:sz w:val="22"/>
-          <w:szCs w:val="22"/>
-          <w:lang w:eastAsia="en-US"/>
-          <w14:ligatures w14:val="standardContextual"/>
+          <w:b/>
+          <w:bCs/>
         </w:rPr>
       </w:sdtEndPr>
       <w:sdtContent>
@@ -538,7 +537,7 @@
           <w:r>
             <w:fldChar w:fldCharType="separate"/>
           </w:r>
-          <w:hyperlink w:anchor="_Toc190089486" w:history="1">
+          <w:hyperlink w:anchor="_Toc190090373" w:history="1">
             <w:r>
               <w:rPr>
                 <w:rStyle w:val="Hipervnculo"/>
@@ -565,7 +564,7 @@
                 <w:noProof/>
                 <w:webHidden/>
               </w:rPr>
-              <w:instrText xml:space="preserve"> PAGEREF _Toc190089486 \h </w:instrText>
+              <w:instrText xml:space="preserve"> PAGEREF _Toc190090373 \h </w:instrText>
             </w:r>
             <w:r>
               <w:rPr>
@@ -610,7 +609,7 @@
               <w:lang w:eastAsia="es-AR"/>
             </w:rPr>
           </w:pPr>
-          <w:hyperlink w:anchor="_Toc190089487" w:history="1">
+          <w:hyperlink w:anchor="_Toc190090374" w:history="1">
             <w:r>
               <w:rPr>
                 <w:rStyle w:val="Hipervnculo"/>
@@ -637,7 +636,7 @@
                 <w:noProof/>
                 <w:webHidden/>
               </w:rPr>
-              <w:instrText xml:space="preserve"> PAGEREF _Toc190089487 \h </w:instrText>
+              <w:instrText xml:space="preserve"> PAGEREF _Toc190090374 \h </w:instrText>
             </w:r>
             <w:r>
               <w:rPr>
@@ -682,7 +681,7 @@
               <w:lang w:eastAsia="es-AR"/>
             </w:rPr>
           </w:pPr>
-          <w:hyperlink w:anchor="_Toc190089488" w:history="1">
+          <w:hyperlink w:anchor="_Toc190090375" w:history="1">
             <w:r>
               <w:rPr>
                 <w:rStyle w:val="Hipervnculo"/>
@@ -709,7 +708,7 @@
                 <w:noProof/>
                 <w:webHidden/>
               </w:rPr>
-              <w:instrText xml:space="preserve"> PAGEREF _Toc190089488 \h </w:instrText>
+              <w:instrText xml:space="preserve"> PAGEREF _Toc190090375 \h </w:instrText>
             </w:r>
             <w:r>
               <w:rPr>
@@ -754,7 +753,7 @@
               <w:lang w:eastAsia="es-AR"/>
             </w:rPr>
           </w:pPr>
-          <w:hyperlink w:anchor="_Toc190089489" w:history="1">
+          <w:hyperlink w:anchor="_Toc190090376" w:history="1">
             <w:r>
               <w:rPr>
                 <w:rStyle w:val="Hipervnculo"/>
@@ -781,7 +780,7 @@
                 <w:noProof/>
                 <w:webHidden/>
               </w:rPr>
-              <w:instrText xml:space="preserve"> PAGEREF _Toc190089489 \h </w:instrText>
+              <w:instrText xml:space="preserve"> PAGEREF _Toc190090376 \h </w:instrText>
             </w:r>
             <w:r>
               <w:rPr>
@@ -826,7 +825,7 @@
               <w:lang w:eastAsia="es-AR"/>
             </w:rPr>
           </w:pPr>
-          <w:hyperlink w:anchor="_Toc190089490" w:history="1">
+          <w:hyperlink w:anchor="_Toc190090377" w:history="1">
             <w:r>
               <w:rPr>
                 <w:rStyle w:val="Hipervnculo"/>
@@ -853,7 +852,7 @@
                 <w:noProof/>
                 <w:webHidden/>
               </w:rPr>
-              <w:instrText xml:space="preserve"> PAGEREF _Toc190089490 \h </w:instrText>
+              <w:instrText xml:space="preserve"> PAGEREF _Toc190090377 \h </w:instrText>
             </w:r>
             <w:r>
               <w:rPr>
@@ -898,7 +897,7 @@
               <w:lang w:eastAsia="es-AR"/>
             </w:rPr>
           </w:pPr>
-          <w:hyperlink w:anchor="_Toc190089491" w:history="1">
+          <w:hyperlink w:anchor="_Toc190090378" w:history="1">
             <w:r>
               <w:rPr>
                 <w:rStyle w:val="Hipervnculo"/>
@@ -925,7 +924,7 @@
                 <w:noProof/>
                 <w:webHidden/>
               </w:rPr>
-              <w:instrText xml:space="preserve"> PAGEREF _Toc190089491 \h </w:instrText>
+              <w:instrText xml:space="preserve"> PAGEREF _Toc190090378 \h </w:instrText>
             </w:r>
             <w:r>
               <w:rPr>
@@ -970,7 +969,7 @@
               <w:lang w:eastAsia="es-AR"/>
             </w:rPr>
           </w:pPr>
-          <w:hyperlink w:anchor="_Toc190089492" w:history="1">
+          <w:hyperlink w:anchor="_Toc190090379" w:history="1">
             <w:r>
               <w:rPr>
                 <w:rStyle w:val="Hipervnculo"/>
@@ -997,7 +996,79 @@
                 <w:noProof/>
                 <w:webHidden/>
               </w:rPr>
-              <w:instrText xml:space="preserve"> PAGEREF _Toc190089492 \h </w:instrText>
+              <w:instrText xml:space="preserve"> PAGEREF _Toc190090379 \h </w:instrText>
+            </w:r>
+            <w:r>
+              <w:rPr>
+                <w:noProof/>
+                <w:webHidden/>
+              </w:rPr>
+            </w:r>
+            <w:r>
+              <w:rPr>
+                <w:noProof/>
+                <w:webHidden/>
+              </w:rPr>
+              <w:fldChar w:fldCharType="separate"/>
+            </w:r>
+            <w:r>
+              <w:rPr>
+                <w:noProof/>
+                <w:webHidden/>
+              </w:rPr>
+              <w:t>4</w:t>
+            </w:r>
+            <w:r>
+              <w:rPr>
+                <w:noProof/>
+                <w:webHidden/>
+              </w:rPr>
+              <w:fldChar w:fldCharType="end"/>
+            </w:r>
+          </w:hyperlink>
+        </w:p>
+        <w:p>
+          <w:pPr>
+            <w:pStyle w:val="TDC1"/>
+            <w:tabs>
+              <w:tab w:val="right" w:leader="dot" w:pos="8494"/>
+            </w:tabs>
+            <w:rPr>
+              <w:rFonts w:eastAsiaTheme="minorEastAsia"/>
+              <w:noProof/>
+              <w:sz w:val="24"/>
+              <w:szCs w:val="24"/>
+              <w:lang w:eastAsia="es-AR"/>
+            </w:rPr>
+          </w:pPr>
+          <w:hyperlink w:anchor="_Toc190090380" w:history="1">
+            <w:r>
+              <w:rPr>
+                <w:rStyle w:val="Hipervnculo"/>
+                <w:noProof/>
+              </w:rPr>
+              <w:t>Fases de Desarrollo:</w:t>
+            </w:r>
+            <w:r>
+              <w:rPr>
+                <w:noProof/>
+                <w:webHidden/>
+              </w:rPr>
+              <w:tab/>
+            </w:r>
+            <w:r>
+              <w:rPr>
+                <w:noProof/>
+                <w:webHidden/>
+              </w:rPr>
+              <w:fldChar w:fldCharType="begin"/>
+            </w:r>
+            <w:r>
+              <w:rPr>
+                <w:noProof/>
+                <w:webHidden/>
+              </w:rPr>
+              <w:instrText xml:space="preserve"> PAGEREF _Toc190090380 \h </w:instrText>
             </w:r>
             <w:r>
               <w:rPr>
@@ -1067,9 +1138,8 @@
       <w:pPr>
         <w:pStyle w:val="Geopagos"/>
       </w:pPr>
-      <w:bookmarkStart w:id="0" w:name="_Toc190089486"/>
-      <w:r>
-        <w:lastRenderedPageBreak/>
+      <w:bookmarkStart w:id="0" w:name="_Toc190090373"/>
+      <w:r>
         <w:t>Consigna</w:t>
       </w:r>
       <w:r>
@@ -2132,7 +2202,7 @@
       <w:pPr>
         <w:pStyle w:val="Geopagos"/>
       </w:pPr>
-      <w:bookmarkStart w:id="1" w:name="_Toc190089487"/>
+      <w:bookmarkStart w:id="1" w:name="_Toc190090374"/>
       <w:r>
         <w:lastRenderedPageBreak/>
         <w:t>1. Planteamiento del Problema</w:t>
@@ -2287,7 +2357,7 @@
       <w:pPr>
         <w:pStyle w:val="Geopagos"/>
       </w:pPr>
-      <w:bookmarkStart w:id="2" w:name="_Toc190089488"/>
+      <w:bookmarkStart w:id="2" w:name="_Toc190090375"/>
       <w:r>
         <w:t>2. Arquitectura del Proyecto</w:t>
       </w:r>
@@ -3006,7 +3076,7 @@
       <w:pPr>
         <w:pStyle w:val="Geopagos"/>
       </w:pPr>
-      <w:bookmarkStart w:id="3" w:name="_Toc190089489"/>
+      <w:bookmarkStart w:id="3" w:name="_Toc190090376"/>
       <w:r>
         <w:t>3. Diseño del Servicio y Lógica del Torneo</w:t>
       </w:r>
@@ -3485,7 +3555,7 @@
       <w:pPr>
         <w:pStyle w:val="Geopagos"/>
       </w:pPr>
-      <w:bookmarkStart w:id="4" w:name="_Toc190089490"/>
+      <w:bookmarkStart w:id="4" w:name="_Toc190090377"/>
       <w:r>
         <w:t>4</w:t>
       </w:r>
@@ -3549,7 +3619,7 @@
       <w:pPr>
         <w:pStyle w:val="Geopagos"/>
       </w:pPr>
-      <w:bookmarkStart w:id="5" w:name="_Toc190089491"/>
+      <w:bookmarkStart w:id="5" w:name="_Toc190090378"/>
       <w:r>
         <w:t>5</w:t>
       </w:r>
@@ -3610,7 +3680,7 @@
       <w:pPr>
         <w:pStyle w:val="Geopagos"/>
       </w:pPr>
-      <w:bookmarkStart w:id="6" w:name="_Toc190089492"/>
+      <w:bookmarkStart w:id="6" w:name="_Toc190090379"/>
       <w:r>
         <w:t>6</w:t>
       </w:r>
@@ -3653,13 +3723,7 @@
         <w:rPr>
           <w:rFonts w:ascii="Roboto" w:hAnsi="Roboto"/>
         </w:rPr>
-        <w:t xml:space="preserve"> </w:t>
-      </w:r>
-      <w:r>
-        <w:rPr>
-          <w:rFonts w:ascii="Roboto" w:hAnsi="Roboto"/>
-        </w:rPr>
-        <w:t>a otros sistemas o usuarios externos.</w:t>
+        <w:t xml:space="preserve"> a otros sistemas o usuarios externos.</w:t>
       </w:r>
     </w:p>
     <w:p>
@@ -3693,6 +3757,357 @@
         </w:rPr>
         <w:t>.</w:t>
       </w:r>
+    </w:p>
+    <w:p>
+      <w:pPr>
+        <w:spacing w:after="0"/>
+        <w:rPr>
+          <w:rFonts w:ascii="Roboto" w:hAnsi="Roboto"/>
+        </w:rPr>
+      </w:pPr>
+    </w:p>
+    <w:p>
+      <w:pPr>
+        <w:spacing w:after="0"/>
+        <w:jc w:val="center"/>
+        <w:rPr>
+          <w:rFonts w:ascii="Roboto" w:hAnsi="Roboto"/>
+        </w:rPr>
+      </w:pPr>
+      <w:r>
+        <w:rPr>
+          <w:rFonts w:ascii="Roboto" w:hAnsi="Roboto"/>
+        </w:rPr>
+        <w:t>Documentación en Anexo API .NET</w:t>
+      </w:r>
+    </w:p>
+    <w:p>
+      <w:pPr>
+        <w:pStyle w:val="Geopagos"/>
+      </w:pPr>
+      <w:bookmarkStart w:id="7" w:name="_Toc190090380"/>
+      <w:r>
+        <w:t>Fases de Desarrollo:</w:t>
+      </w:r>
+      <w:bookmarkEnd w:id="7"/>
+      <w:r>
+        <w:t xml:space="preserve"> </w:t>
+      </w:r>
+    </w:p>
+    <w:p>
+      <w:pPr>
+        <w:spacing w:after="0"/>
+        <w:rPr>
+          <w:rFonts w:ascii="Roboto" w:hAnsi="Roboto"/>
+        </w:rPr>
+      </w:pPr>
+      <w:r>
+        <w:rPr>
+          <w:rFonts w:ascii="Roboto" w:hAnsi="Roboto"/>
+        </w:rPr>
+        <w:t>Una vez</w:t>
+      </w:r>
+      <w:r>
+        <w:rPr>
+          <w:rFonts w:ascii="Roboto" w:hAnsi="Roboto"/>
+        </w:rPr>
+        <w:t xml:space="preserve"> claro el enfoque, estructuraremos el desarrollo en </w:t>
+      </w:r>
+      <w:r>
+        <w:rPr>
+          <w:rFonts w:ascii="Roboto" w:hAnsi="Roboto"/>
+          <w:b/>
+          <w:bCs/>
+        </w:rPr>
+        <w:t>dos fases principales</w:t>
+      </w:r>
+      <w:r>
+        <w:rPr>
+          <w:rFonts w:ascii="Roboto" w:hAnsi="Roboto"/>
+        </w:rPr>
+        <w:t>:</w:t>
+      </w:r>
+    </w:p>
+    <w:p>
+      <w:pPr>
+        <w:spacing w:after="0"/>
+        <w:rPr>
+          <w:rFonts w:ascii="Roboto" w:hAnsi="Roboto"/>
+        </w:rPr>
+      </w:pPr>
+    </w:p>
+    <w:p>
+      <w:pPr>
+        <w:pStyle w:val="Prrafodelista"/>
+        <w:numPr>
+          <w:ilvl w:val="0"/>
+          <w:numId w:val="25"/>
+        </w:numPr>
+        <w:spacing w:after="0"/>
+        <w:rPr>
+          <w:rFonts w:ascii="Roboto" w:hAnsi="Roboto"/>
+        </w:rPr>
+      </w:pPr>
+      <w:r>
+        <w:rPr>
+          <w:rFonts w:ascii="Roboto" w:hAnsi="Roboto"/>
+          <w:b/>
+          <w:bCs/>
+        </w:rPr>
+        <w:t>Implementación en Laravel</w:t>
+      </w:r>
+    </w:p>
+    <w:p>
+      <w:pPr>
+        <w:pStyle w:val="Prrafodelista"/>
+        <w:numPr>
+          <w:ilvl w:val="1"/>
+          <w:numId w:val="22"/>
+        </w:numPr>
+        <w:spacing w:after="0"/>
+        <w:rPr>
+          <w:rFonts w:ascii="Roboto" w:hAnsi="Roboto"/>
+        </w:rPr>
+      </w:pPr>
+      <w:r>
+        <w:rPr>
+          <w:rFonts w:ascii="Roboto" w:hAnsi="Roboto"/>
+          <w:b/>
+          <w:bCs/>
+        </w:rPr>
+        <w:t>Definir modelos</w:t>
+      </w:r>
+      <w:r>
+        <w:rPr>
+          <w:rFonts w:ascii="Roboto" w:hAnsi="Roboto"/>
+        </w:rPr>
+        <w:t xml:space="preserve"> y migraciones para jugadores y torneos.</w:t>
+      </w:r>
+    </w:p>
+    <w:p>
+      <w:pPr>
+        <w:pStyle w:val="Prrafodelista"/>
+        <w:numPr>
+          <w:ilvl w:val="1"/>
+          <w:numId w:val="22"/>
+        </w:numPr>
+        <w:spacing w:after="0"/>
+        <w:rPr>
+          <w:rFonts w:ascii="Roboto" w:hAnsi="Roboto"/>
+        </w:rPr>
+      </w:pPr>
+      <w:r>
+        <w:rPr>
+          <w:rFonts w:ascii="Roboto" w:hAnsi="Roboto"/>
+          <w:b/>
+          <w:bCs/>
+        </w:rPr>
+        <w:lastRenderedPageBreak/>
+        <w:t>Implementar</w:t>
+      </w:r>
+      <w:r>
+        <w:rPr>
+          <w:rFonts w:ascii="Roboto" w:hAnsi="Roboto"/>
+          <w:b/>
+          <w:bCs/>
+        </w:rPr>
+        <w:t xml:space="preserve"> el servicio</w:t>
+      </w:r>
+      <w:r>
+        <w:rPr>
+          <w:rFonts w:ascii="Roboto" w:hAnsi="Roboto"/>
+        </w:rPr>
+        <w:t xml:space="preserve"> </w:t>
+      </w:r>
+      <w:r>
+        <w:rPr>
+          <w:rFonts w:ascii="Roboto" w:hAnsi="Roboto"/>
+        </w:rPr>
+        <w:t>(</w:t>
+      </w:r>
+      <w:proofErr w:type="spellStart"/>
+      <w:r>
+        <w:rPr>
+          <w:rFonts w:ascii="Roboto" w:hAnsi="Roboto"/>
+        </w:rPr>
+        <w:t>TorneoService.php</w:t>
+      </w:r>
+      <w:proofErr w:type="spellEnd"/>
+      <w:r>
+        <w:rPr>
+          <w:rFonts w:ascii="Roboto" w:hAnsi="Roboto"/>
+        </w:rPr>
+        <w:t>)</w:t>
+      </w:r>
+      <w:r>
+        <w:rPr>
+          <w:rFonts w:ascii="Roboto" w:hAnsi="Roboto"/>
+        </w:rPr>
+        <w:t xml:space="preserve"> para manejar la lógica del torneo.</w:t>
+      </w:r>
+    </w:p>
+    <w:p>
+      <w:pPr>
+        <w:pStyle w:val="Prrafodelista"/>
+        <w:numPr>
+          <w:ilvl w:val="1"/>
+          <w:numId w:val="22"/>
+        </w:numPr>
+        <w:spacing w:after="0"/>
+        <w:rPr>
+          <w:rFonts w:ascii="Roboto" w:hAnsi="Roboto"/>
+        </w:rPr>
+      </w:pPr>
+      <w:r>
+        <w:rPr>
+          <w:rFonts w:ascii="Roboto" w:hAnsi="Roboto"/>
+          <w:b/>
+          <w:bCs/>
+        </w:rPr>
+        <w:t>Crear controladores y rutas</w:t>
+      </w:r>
+      <w:r>
+        <w:rPr>
+          <w:rFonts w:ascii="Roboto" w:hAnsi="Roboto"/>
+        </w:rPr>
+        <w:t xml:space="preserve"> en </w:t>
+      </w:r>
+      <w:proofErr w:type="spellStart"/>
+      <w:r>
+        <w:rPr>
+          <w:rFonts w:ascii="Roboto" w:hAnsi="Roboto"/>
+        </w:rPr>
+        <w:t>routes</w:t>
+      </w:r>
+      <w:proofErr w:type="spellEnd"/>
+      <w:r>
+        <w:rPr>
+          <w:rFonts w:ascii="Roboto" w:hAnsi="Roboto"/>
+        </w:rPr>
+        <w:t>/</w:t>
+      </w:r>
+      <w:proofErr w:type="spellStart"/>
+      <w:r>
+        <w:rPr>
+          <w:rFonts w:ascii="Roboto" w:hAnsi="Roboto"/>
+        </w:rPr>
+        <w:t>api.php</w:t>
+      </w:r>
+      <w:proofErr w:type="spellEnd"/>
+      <w:r>
+        <w:rPr>
+          <w:rFonts w:ascii="Roboto" w:hAnsi="Roboto"/>
+        </w:rPr>
+        <w:t xml:space="preserve"> para exponer los datos.</w:t>
+      </w:r>
+    </w:p>
+    <w:p>
+      <w:pPr>
+        <w:pStyle w:val="Prrafodelista"/>
+        <w:numPr>
+          <w:ilvl w:val="1"/>
+          <w:numId w:val="22"/>
+        </w:numPr>
+        <w:spacing w:after="0"/>
+        <w:rPr>
+          <w:rFonts w:ascii="Roboto" w:hAnsi="Roboto"/>
+        </w:rPr>
+      </w:pPr>
+      <w:r>
+        <w:rPr>
+          <w:rFonts w:ascii="Roboto" w:hAnsi="Roboto"/>
+          <w:b/>
+          <w:bCs/>
+        </w:rPr>
+        <w:t>Agregar pruebas unitarias</w:t>
+      </w:r>
+      <w:r>
+        <w:rPr>
+          <w:rFonts w:ascii="Roboto" w:hAnsi="Roboto"/>
+        </w:rPr>
+        <w:t xml:space="preserve"> para validar la lógica del torneo.</w:t>
+      </w:r>
+    </w:p>
+    <w:p>
+      <w:pPr>
+        <w:spacing w:after="0"/>
+        <w:ind w:left="1080"/>
+        <w:rPr>
+          <w:rFonts w:ascii="Roboto" w:hAnsi="Roboto"/>
+        </w:rPr>
+      </w:pPr>
+    </w:p>
+    <w:p>
+      <w:pPr>
+        <w:pStyle w:val="Prrafodelista"/>
+        <w:numPr>
+          <w:ilvl w:val="0"/>
+          <w:numId w:val="25"/>
+        </w:numPr>
+        <w:spacing w:after="0"/>
+        <w:rPr>
+          <w:rFonts w:ascii="Roboto" w:hAnsi="Roboto"/>
+        </w:rPr>
+      </w:pPr>
+      <w:r>
+        <w:rPr>
+          <w:rFonts w:ascii="Roboto" w:hAnsi="Roboto"/>
+          <w:b/>
+          <w:bCs/>
+        </w:rPr>
+        <w:t>Creación del microservicio en .NET</w:t>
+      </w:r>
+    </w:p>
+    <w:p>
+      <w:pPr>
+        <w:pStyle w:val="Prrafodelista"/>
+        <w:spacing w:after="0"/>
+        <w:rPr>
+          <w:rFonts w:ascii="Roboto" w:hAnsi="Roboto"/>
+        </w:rPr>
+      </w:pPr>
+    </w:p>
+    <w:p>
+      <w:pPr>
+        <w:pStyle w:val="Prrafodelista"/>
+        <w:spacing w:after="0"/>
+        <w:jc w:val="center"/>
+        <w:rPr>
+          <w:rFonts w:ascii="Roboto" w:hAnsi="Roboto"/>
+        </w:rPr>
+      </w:pPr>
+      <w:r>
+        <w:rPr>
+          <w:rFonts w:ascii="Roboto" w:hAnsi="Roboto"/>
+        </w:rPr>
+        <w:t>Consultar</w:t>
+      </w:r>
+      <w:r>
+        <w:rPr>
+          <w:rFonts w:ascii="Roboto" w:hAnsi="Roboto"/>
+        </w:rPr>
+        <w:t xml:space="preserve"> </w:t>
+      </w:r>
+      <w:r>
+        <w:rPr>
+          <w:rFonts w:ascii="Roboto" w:hAnsi="Roboto"/>
+        </w:rPr>
+        <w:t>Documentación</w:t>
+      </w:r>
+      <w:r>
+        <w:rPr>
+          <w:rFonts w:ascii="Roboto" w:hAnsi="Roboto"/>
+        </w:rPr>
+        <w:t xml:space="preserve"> Anexo API .NET</w:t>
+      </w:r>
+    </w:p>
+    <w:p>
+      <w:pPr>
+        <w:spacing w:after="0"/>
+        <w:rPr>
+          <w:rFonts w:ascii="Roboto" w:hAnsi="Roboto"/>
+        </w:rPr>
+      </w:pPr>
     </w:p>
     <w:p>
       <w:pPr>
@@ -5332,7 +5747,7 @@
   <w:abstractNum w:abstractNumId="11" w15:restartNumberingAfterBreak="0">
     <w:nsid w:val="3D425FAC"/>
     <w:multiLevelType w:val="hybridMultilevel"/>
-    <w:tmpl w:val="46D6143C"/>
+    <w:tmpl w:val="25580664"/>
     <w:lvl w:ilvl="0" w:tplc="2C0A0001">
       <w:start w:val="1"/>
       <w:numFmt w:val="bullet"/>
@@ -5345,7 +5760,7 @@
         <w:rFonts w:ascii="Symbol" w:hAnsi="Symbol" w:hint="default"/>
       </w:rPr>
     </w:lvl>
-    <w:lvl w:ilvl="1" w:tplc="2C0A0003" w:tentative="1">
+    <w:lvl w:ilvl="1" w:tplc="2C0A0003">
       <w:start w:val="1"/>
       <w:numFmt w:val="bullet"/>
       <w:lvlText w:val="o"/>
@@ -5890,6 +6305,155 @@
     </w:lvl>
   </w:abstractNum>
   <w:abstractNum w:abstractNumId="15" w15:restartNumberingAfterBreak="0">
+    <w:nsid w:val="4AFF6824"/>
+    <w:multiLevelType w:val="multilevel"/>
+    <w:tmpl w:val="E19CE30C"/>
+    <w:lvl w:ilvl="0">
+      <w:start w:val="1"/>
+      <w:numFmt w:val="bullet"/>
+      <w:lvlText w:val=""/>
+      <w:lvlJc w:val="left"/>
+      <w:pPr>
+        <w:tabs>
+          <w:tab w:val="num" w:pos="720"/>
+        </w:tabs>
+        <w:ind w:left="720" w:hanging="360"/>
+      </w:pPr>
+      <w:rPr>
+        <w:rFonts w:ascii="Symbol" w:hAnsi="Symbol" w:hint="default"/>
+        <w:sz w:val="20"/>
+      </w:rPr>
+    </w:lvl>
+    <w:lvl w:ilvl="1" w:tentative="1">
+      <w:start w:val="1"/>
+      <w:numFmt w:val="bullet"/>
+      <w:lvlText w:val="o"/>
+      <w:lvlJc w:val="left"/>
+      <w:pPr>
+        <w:tabs>
+          <w:tab w:val="num" w:pos="1440"/>
+        </w:tabs>
+        <w:ind w:left="1440" w:hanging="360"/>
+      </w:pPr>
+      <w:rPr>
+        <w:rFonts w:ascii="Courier New" w:hAnsi="Courier New" w:hint="default"/>
+        <w:sz w:val="20"/>
+      </w:rPr>
+    </w:lvl>
+    <w:lvl w:ilvl="2" w:tentative="1">
+      <w:start w:val="1"/>
+      <w:numFmt w:val="bullet"/>
+      <w:lvlText w:val=""/>
+      <w:lvlJc w:val="left"/>
+      <w:pPr>
+        <w:tabs>
+          <w:tab w:val="num" w:pos="2160"/>
+        </w:tabs>
+        <w:ind w:left="2160" w:hanging="360"/>
+      </w:pPr>
+      <w:rPr>
+        <w:rFonts w:ascii="Wingdings" w:hAnsi="Wingdings" w:hint="default"/>
+        <w:sz w:val="20"/>
+      </w:rPr>
+    </w:lvl>
+    <w:lvl w:ilvl="3" w:tentative="1">
+      <w:start w:val="1"/>
+      <w:numFmt w:val="bullet"/>
+      <w:lvlText w:val=""/>
+      <w:lvlJc w:val="left"/>
+      <w:pPr>
+        <w:tabs>
+          <w:tab w:val="num" w:pos="2880"/>
+        </w:tabs>
+        <w:ind w:left="2880" w:hanging="360"/>
+      </w:pPr>
+      <w:rPr>
+        <w:rFonts w:ascii="Wingdings" w:hAnsi="Wingdings" w:hint="default"/>
+        <w:sz w:val="20"/>
+      </w:rPr>
+    </w:lvl>
+    <w:lvl w:ilvl="4" w:tentative="1">
+      <w:start w:val="1"/>
+      <w:numFmt w:val="bullet"/>
+      <w:lvlText w:val=""/>
+      <w:lvlJc w:val="left"/>
+      <w:pPr>
+        <w:tabs>
+          <w:tab w:val="num" w:pos="3600"/>
+        </w:tabs>
+        <w:ind w:left="3600" w:hanging="360"/>
+      </w:pPr>
+      <w:rPr>
+        <w:rFonts w:ascii="Wingdings" w:hAnsi="Wingdings" w:hint="default"/>
+        <w:sz w:val="20"/>
+      </w:rPr>
+    </w:lvl>
+    <w:lvl w:ilvl="5" w:tentative="1">
+      <w:start w:val="1"/>
+      <w:numFmt w:val="bullet"/>
+      <w:lvlText w:val=""/>
+      <w:lvlJc w:val="left"/>
+      <w:pPr>
+        <w:tabs>
+          <w:tab w:val="num" w:pos="4320"/>
+        </w:tabs>
+        <w:ind w:left="4320" w:hanging="360"/>
+      </w:pPr>
+      <w:rPr>
+        <w:rFonts w:ascii="Wingdings" w:hAnsi="Wingdings" w:hint="default"/>
+        <w:sz w:val="20"/>
+      </w:rPr>
+    </w:lvl>
+    <w:lvl w:ilvl="6" w:tentative="1">
+      <w:start w:val="1"/>
+      <w:numFmt w:val="bullet"/>
+      <w:lvlText w:val=""/>
+      <w:lvlJc w:val="left"/>
+      <w:pPr>
+        <w:tabs>
+          <w:tab w:val="num" w:pos="5040"/>
+        </w:tabs>
+        <w:ind w:left="5040" w:hanging="360"/>
+      </w:pPr>
+      <w:rPr>
+        <w:rFonts w:ascii="Wingdings" w:hAnsi="Wingdings" w:hint="default"/>
+        <w:sz w:val="20"/>
+      </w:rPr>
+    </w:lvl>
+    <w:lvl w:ilvl="7" w:tentative="1">
+      <w:start w:val="1"/>
+      <w:numFmt w:val="bullet"/>
+      <w:lvlText w:val=""/>
+      <w:lvlJc w:val="left"/>
+      <w:pPr>
+        <w:tabs>
+          <w:tab w:val="num" w:pos="5760"/>
+        </w:tabs>
+        <w:ind w:left="5760" w:hanging="360"/>
+      </w:pPr>
+      <w:rPr>
+        <w:rFonts w:ascii="Wingdings" w:hAnsi="Wingdings" w:hint="default"/>
+        <w:sz w:val="20"/>
+      </w:rPr>
+    </w:lvl>
+    <w:lvl w:ilvl="8" w:tentative="1">
+      <w:start w:val="1"/>
+      <w:numFmt w:val="bullet"/>
+      <w:lvlText w:val=""/>
+      <w:lvlJc w:val="left"/>
+      <w:pPr>
+        <w:tabs>
+          <w:tab w:val="num" w:pos="6480"/>
+        </w:tabs>
+        <w:ind w:left="6480" w:hanging="360"/>
+      </w:pPr>
+      <w:rPr>
+        <w:rFonts w:ascii="Wingdings" w:hAnsi="Wingdings" w:hint="default"/>
+        <w:sz w:val="20"/>
+      </w:rPr>
+    </w:lvl>
+  </w:abstractNum>
+  <w:abstractNum w:abstractNumId="16" w15:restartNumberingAfterBreak="0">
     <w:nsid w:val="5D84562F"/>
     <w:multiLevelType w:val="multilevel"/>
     <w:tmpl w:val="09BCC1A8"/>
@@ -6038,7 +6602,7 @@
       </w:rPr>
     </w:lvl>
   </w:abstractNum>
-  <w:abstractNum w:abstractNumId="16" w15:restartNumberingAfterBreak="0">
+  <w:abstractNum w:abstractNumId="17" w15:restartNumberingAfterBreak="0">
     <w:nsid w:val="614E2911"/>
     <w:multiLevelType w:val="multilevel"/>
     <w:tmpl w:val="7C0670DC"/>
@@ -6159,7 +6723,7 @@
       </w:pPr>
     </w:lvl>
   </w:abstractNum>
-  <w:abstractNum w:abstractNumId="17" w15:restartNumberingAfterBreak="0">
+  <w:abstractNum w:abstractNumId="18" w15:restartNumberingAfterBreak="0">
     <w:nsid w:val="68F015F0"/>
     <w:multiLevelType w:val="multilevel"/>
     <w:tmpl w:val="82266D00"/>
@@ -6308,7 +6872,156 @@
       </w:rPr>
     </w:lvl>
   </w:abstractNum>
-  <w:abstractNum w:abstractNumId="18" w15:restartNumberingAfterBreak="0">
+  <w:abstractNum w:abstractNumId="19" w15:restartNumberingAfterBreak="0">
+    <w:nsid w:val="700B282F"/>
+    <w:multiLevelType w:val="multilevel"/>
+    <w:tmpl w:val="B6C2D238"/>
+    <w:lvl w:ilvl="0">
+      <w:start w:val="1"/>
+      <w:numFmt w:val="bullet"/>
+      <w:lvlText w:val=""/>
+      <w:lvlJc w:val="left"/>
+      <w:pPr>
+        <w:tabs>
+          <w:tab w:val="num" w:pos="720"/>
+        </w:tabs>
+        <w:ind w:left="720" w:hanging="360"/>
+      </w:pPr>
+      <w:rPr>
+        <w:rFonts w:ascii="Symbol" w:hAnsi="Symbol" w:hint="default"/>
+        <w:sz w:val="20"/>
+      </w:rPr>
+    </w:lvl>
+    <w:lvl w:ilvl="1" w:tentative="1">
+      <w:start w:val="1"/>
+      <w:numFmt w:val="bullet"/>
+      <w:lvlText w:val="o"/>
+      <w:lvlJc w:val="left"/>
+      <w:pPr>
+        <w:tabs>
+          <w:tab w:val="num" w:pos="1440"/>
+        </w:tabs>
+        <w:ind w:left="1440" w:hanging="360"/>
+      </w:pPr>
+      <w:rPr>
+        <w:rFonts w:ascii="Courier New" w:hAnsi="Courier New" w:hint="default"/>
+        <w:sz w:val="20"/>
+      </w:rPr>
+    </w:lvl>
+    <w:lvl w:ilvl="2" w:tentative="1">
+      <w:start w:val="1"/>
+      <w:numFmt w:val="bullet"/>
+      <w:lvlText w:val=""/>
+      <w:lvlJc w:val="left"/>
+      <w:pPr>
+        <w:tabs>
+          <w:tab w:val="num" w:pos="2160"/>
+        </w:tabs>
+        <w:ind w:left="2160" w:hanging="360"/>
+      </w:pPr>
+      <w:rPr>
+        <w:rFonts w:ascii="Wingdings" w:hAnsi="Wingdings" w:hint="default"/>
+        <w:sz w:val="20"/>
+      </w:rPr>
+    </w:lvl>
+    <w:lvl w:ilvl="3" w:tentative="1">
+      <w:start w:val="1"/>
+      <w:numFmt w:val="bullet"/>
+      <w:lvlText w:val=""/>
+      <w:lvlJc w:val="left"/>
+      <w:pPr>
+        <w:tabs>
+          <w:tab w:val="num" w:pos="2880"/>
+        </w:tabs>
+        <w:ind w:left="2880" w:hanging="360"/>
+      </w:pPr>
+      <w:rPr>
+        <w:rFonts w:ascii="Wingdings" w:hAnsi="Wingdings" w:hint="default"/>
+        <w:sz w:val="20"/>
+      </w:rPr>
+    </w:lvl>
+    <w:lvl w:ilvl="4" w:tentative="1">
+      <w:start w:val="1"/>
+      <w:numFmt w:val="bullet"/>
+      <w:lvlText w:val=""/>
+      <w:lvlJc w:val="left"/>
+      <w:pPr>
+        <w:tabs>
+          <w:tab w:val="num" w:pos="3600"/>
+        </w:tabs>
+        <w:ind w:left="3600" w:hanging="360"/>
+      </w:pPr>
+      <w:rPr>
+        <w:rFonts w:ascii="Wingdings" w:hAnsi="Wingdings" w:hint="default"/>
+        <w:sz w:val="20"/>
+      </w:rPr>
+    </w:lvl>
+    <w:lvl w:ilvl="5" w:tentative="1">
+      <w:start w:val="1"/>
+      <w:numFmt w:val="bullet"/>
+      <w:lvlText w:val=""/>
+      <w:lvlJc w:val="left"/>
+      <w:pPr>
+        <w:tabs>
+          <w:tab w:val="num" w:pos="4320"/>
+        </w:tabs>
+        <w:ind w:left="4320" w:hanging="360"/>
+      </w:pPr>
+      <w:rPr>
+        <w:rFonts w:ascii="Wingdings" w:hAnsi="Wingdings" w:hint="default"/>
+        <w:sz w:val="20"/>
+      </w:rPr>
+    </w:lvl>
+    <w:lvl w:ilvl="6" w:tentative="1">
+      <w:start w:val="1"/>
+      <w:numFmt w:val="bullet"/>
+      <w:lvlText w:val=""/>
+      <w:lvlJc w:val="left"/>
+      <w:pPr>
+        <w:tabs>
+          <w:tab w:val="num" w:pos="5040"/>
+        </w:tabs>
+        <w:ind w:left="5040" w:hanging="360"/>
+      </w:pPr>
+      <w:rPr>
+        <w:rFonts w:ascii="Wingdings" w:hAnsi="Wingdings" w:hint="default"/>
+        <w:sz w:val="20"/>
+      </w:rPr>
+    </w:lvl>
+    <w:lvl w:ilvl="7" w:tentative="1">
+      <w:start w:val="1"/>
+      <w:numFmt w:val="bullet"/>
+      <w:lvlText w:val=""/>
+      <w:lvlJc w:val="left"/>
+      <w:pPr>
+        <w:tabs>
+          <w:tab w:val="num" w:pos="5760"/>
+        </w:tabs>
+        <w:ind w:left="5760" w:hanging="360"/>
+      </w:pPr>
+      <w:rPr>
+        <w:rFonts w:ascii="Wingdings" w:hAnsi="Wingdings" w:hint="default"/>
+        <w:sz w:val="20"/>
+      </w:rPr>
+    </w:lvl>
+    <w:lvl w:ilvl="8" w:tentative="1">
+      <w:start w:val="1"/>
+      <w:numFmt w:val="bullet"/>
+      <w:lvlText w:val=""/>
+      <w:lvlJc w:val="left"/>
+      <w:pPr>
+        <w:tabs>
+          <w:tab w:val="num" w:pos="6480"/>
+        </w:tabs>
+        <w:ind w:left="6480" w:hanging="360"/>
+      </w:pPr>
+      <w:rPr>
+        <w:rFonts w:ascii="Wingdings" w:hAnsi="Wingdings" w:hint="default"/>
+        <w:sz w:val="20"/>
+      </w:rPr>
+    </w:lvl>
+  </w:abstractNum>
+  <w:abstractNum w:abstractNumId="20" w15:restartNumberingAfterBreak="0">
     <w:nsid w:val="72AA46C9"/>
     <w:multiLevelType w:val="multilevel"/>
     <w:tmpl w:val="C67E79CA"/>
@@ -6457,7 +7170,93 @@
       </w:rPr>
     </w:lvl>
   </w:abstractNum>
-  <w:abstractNum w:abstractNumId="19" w15:restartNumberingAfterBreak="0">
+  <w:abstractNum w:abstractNumId="21" w15:restartNumberingAfterBreak="0">
+    <w:nsid w:val="751745B1"/>
+    <w:multiLevelType w:val="hybridMultilevel"/>
+    <w:tmpl w:val="ADCE551E"/>
+    <w:lvl w:ilvl="0" w:tplc="2C0A000F">
+      <w:start w:val="1"/>
+      <w:numFmt w:val="decimal"/>
+      <w:lvlText w:val="%1."/>
+      <w:lvlJc w:val="left"/>
+      <w:pPr>
+        <w:ind w:left="720" w:hanging="360"/>
+      </w:pPr>
+    </w:lvl>
+    <w:lvl w:ilvl="1" w:tplc="2C0A0019" w:tentative="1">
+      <w:start w:val="1"/>
+      <w:numFmt w:val="lowerLetter"/>
+      <w:lvlText w:val="%2."/>
+      <w:lvlJc w:val="left"/>
+      <w:pPr>
+        <w:ind w:left="1440" w:hanging="360"/>
+      </w:pPr>
+    </w:lvl>
+    <w:lvl w:ilvl="2" w:tplc="2C0A001B" w:tentative="1">
+      <w:start w:val="1"/>
+      <w:numFmt w:val="lowerRoman"/>
+      <w:lvlText w:val="%3."/>
+      <w:lvlJc w:val="right"/>
+      <w:pPr>
+        <w:ind w:left="2160" w:hanging="180"/>
+      </w:pPr>
+    </w:lvl>
+    <w:lvl w:ilvl="3" w:tplc="2C0A000F" w:tentative="1">
+      <w:start w:val="1"/>
+      <w:numFmt w:val="decimal"/>
+      <w:lvlText w:val="%4."/>
+      <w:lvlJc w:val="left"/>
+      <w:pPr>
+        <w:ind w:left="2880" w:hanging="360"/>
+      </w:pPr>
+    </w:lvl>
+    <w:lvl w:ilvl="4" w:tplc="2C0A0019" w:tentative="1">
+      <w:start w:val="1"/>
+      <w:numFmt w:val="lowerLetter"/>
+      <w:lvlText w:val="%5."/>
+      <w:lvlJc w:val="left"/>
+      <w:pPr>
+        <w:ind w:left="3600" w:hanging="360"/>
+      </w:pPr>
+    </w:lvl>
+    <w:lvl w:ilvl="5" w:tplc="2C0A001B" w:tentative="1">
+      <w:start w:val="1"/>
+      <w:numFmt w:val="lowerRoman"/>
+      <w:lvlText w:val="%6."/>
+      <w:lvlJc w:val="right"/>
+      <w:pPr>
+        <w:ind w:left="4320" w:hanging="180"/>
+      </w:pPr>
+    </w:lvl>
+    <w:lvl w:ilvl="6" w:tplc="2C0A000F" w:tentative="1">
+      <w:start w:val="1"/>
+      <w:numFmt w:val="decimal"/>
+      <w:lvlText w:val="%7."/>
+      <w:lvlJc w:val="left"/>
+      <w:pPr>
+        <w:ind w:left="5040" w:hanging="360"/>
+      </w:pPr>
+    </w:lvl>
+    <w:lvl w:ilvl="7" w:tplc="2C0A0019" w:tentative="1">
+      <w:start w:val="1"/>
+      <w:numFmt w:val="lowerLetter"/>
+      <w:lvlText w:val="%8."/>
+      <w:lvlJc w:val="left"/>
+      <w:pPr>
+        <w:ind w:left="5760" w:hanging="360"/>
+      </w:pPr>
+    </w:lvl>
+    <w:lvl w:ilvl="8" w:tplc="2C0A001B" w:tentative="1">
+      <w:start w:val="1"/>
+      <w:numFmt w:val="lowerRoman"/>
+      <w:lvlText w:val="%9."/>
+      <w:lvlJc w:val="right"/>
+      <w:pPr>
+        <w:ind w:left="6480" w:hanging="180"/>
+      </w:pPr>
+    </w:lvl>
+  </w:abstractNum>
+  <w:abstractNum w:abstractNumId="22" w15:restartNumberingAfterBreak="0">
     <w:nsid w:val="774B512B"/>
     <w:multiLevelType w:val="hybridMultilevel"/>
     <w:tmpl w:val="4FE6ACB2"/>
@@ -6570,7 +7369,7 @@
       </w:rPr>
     </w:lvl>
   </w:abstractNum>
-  <w:abstractNum w:abstractNumId="20" w15:restartNumberingAfterBreak="0">
+  <w:abstractNum w:abstractNumId="23" w15:restartNumberingAfterBreak="0">
     <w:nsid w:val="78871246"/>
     <w:multiLevelType w:val="multilevel"/>
     <w:tmpl w:val="8102B3BA"/>
@@ -6719,7 +7518,7 @@
       </w:rPr>
     </w:lvl>
   </w:abstractNum>
-  <w:abstractNum w:abstractNumId="21" w15:restartNumberingAfterBreak="0">
+  <w:abstractNum w:abstractNumId="24" w15:restartNumberingAfterBreak="0">
     <w:nsid w:val="78B17EB5"/>
     <w:multiLevelType w:val="multilevel"/>
     <w:tmpl w:val="4E7C615A"/>
@@ -6869,7 +7668,7 @@
     </w:lvl>
   </w:abstractNum>
   <w:num w:numId="1" w16cid:durableId="427121167">
-    <w:abstractNumId w:val="21"/>
+    <w:abstractNumId w:val="24"/>
   </w:num>
   <w:num w:numId="2" w16cid:durableId="848833564">
     <w:abstractNumId w:val="7"/>
@@ -6878,13 +7677,13 @@
     <w:abstractNumId w:val="1"/>
   </w:num>
   <w:num w:numId="4" w16cid:durableId="387413099">
-    <w:abstractNumId w:val="16"/>
+    <w:abstractNumId w:val="17"/>
   </w:num>
   <w:num w:numId="5" w16cid:durableId="2075395922">
     <w:abstractNumId w:val="5"/>
   </w:num>
   <w:num w:numId="6" w16cid:durableId="199979375">
-    <w:abstractNumId w:val="17"/>
+    <w:abstractNumId w:val="18"/>
   </w:num>
   <w:num w:numId="7" w16cid:durableId="779447614">
     <w:abstractNumId w:val="6"/>
@@ -6902,7 +7701,7 @@
     <w:abstractNumId w:val="2"/>
   </w:num>
   <w:num w:numId="12" w16cid:durableId="1685084806">
-    <w:abstractNumId w:val="18"/>
+    <w:abstractNumId w:val="20"/>
   </w:num>
   <w:num w:numId="13" w16cid:durableId="1841702531">
     <w:abstractNumId w:val="0"/>
@@ -6911,10 +7710,10 @@
     <w:abstractNumId w:val="14"/>
   </w:num>
   <w:num w:numId="15" w16cid:durableId="1029143072">
-    <w:abstractNumId w:val="20"/>
+    <w:abstractNumId w:val="23"/>
   </w:num>
   <w:num w:numId="16" w16cid:durableId="1624653659">
-    <w:abstractNumId w:val="15"/>
+    <w:abstractNumId w:val="16"/>
   </w:num>
   <w:num w:numId="17" w16cid:durableId="103311349">
     <w:abstractNumId w:val="13"/>
@@ -6926,13 +7725,22 @@
     <w:abstractNumId w:val="10"/>
   </w:num>
   <w:num w:numId="20" w16cid:durableId="1583642971">
-    <w:abstractNumId w:val="19"/>
+    <w:abstractNumId w:val="22"/>
   </w:num>
   <w:num w:numId="21" w16cid:durableId="787817331">
     <w:abstractNumId w:val="9"/>
   </w:num>
   <w:num w:numId="22" w16cid:durableId="715398664">
     <w:abstractNumId w:val="11"/>
+  </w:num>
+  <w:num w:numId="23" w16cid:durableId="1646664861">
+    <w:abstractNumId w:val="15"/>
+  </w:num>
+  <w:num w:numId="24" w16cid:durableId="596181094">
+    <w:abstractNumId w:val="19"/>
+  </w:num>
+  <w:num w:numId="25" w16cid:durableId="1260716371">
+    <w:abstractNumId w:val="21"/>
   </w:num>
 </w:numbering>
 </file>

</xml_diff>